<commit_message>
feat: Implement marketing section with social media planner
</commit_message>
<xml_diff>
--- a/public/Planilla-certificado-template.docx
+++ b/public/Planilla-certificado-template.docx
@@ -3,6 +3,736 @@
 <w:document xmlns:wpc="http://schemas.microsoft.com/office/word/2010/wordprocessingCanvas" xmlns:mc="http://schemas.openxmlformats.org/markup-compatibility/2006" xmlns:o="urn:schemas-microsoft-com:office:office" xmlns:r="http://schemas.openxmlformats.org/officeDocument/2006/relationships" xmlns:m="http://schemas.openxmlformats.org/officeDocument/2006/math" xmlns:v="urn:schemas-microsoft-com:vml" xmlns:wp14="http://schemas.microsoft.com/office/word/2010/wordprocessingDrawing" xmlns:wp="http://schemas.openxmlformats.org/drawingml/2006/wordprocessingDrawing" xmlns:w10="urn:schemas-microsoft-com:office:word" xmlns:w="http://schemas.openxmlformats.org/wordprocessingml/2006/main" xmlns:w14="http://schemas.microsoft.com/office/word/2010/wordml" xmlns:wpg="http://schemas.microsoft.com/office/word/2010/wordprocessingGroup" xmlns:wpi="http://schemas.microsoft.com/office/word/2010/wordprocessingInk" xmlns:wne="http://schemas.microsoft.com/office/word/2006/wordml" xmlns:wps="http://schemas.microsoft.com/office/word/2010/wordprocessingShape" mc:Ignorable="w14 wp14">
   <w:body>
     <w:p>
+      <w:r>
+        <mc:AlternateContent>
+          <mc:Choice Requires="wps">
+            <w:drawing>
+              <wp:anchor distT="0" distB="0" distL="114300" distR="114300" simplePos="0" relativeHeight="251669504" behindDoc="0" locked="0" layoutInCell="1" allowOverlap="1" wp14:anchorId="69B4190D" wp14:editId="3D31EDA0">
+                <wp:simplePos x="0" y="0"/>
+                <wp:positionH relativeFrom="column">
+                  <wp:posOffset>244196</wp:posOffset>
+                </wp:positionH>
+                <wp:positionV relativeFrom="paragraph">
+                  <wp:posOffset>53975</wp:posOffset>
+                </wp:positionV>
+                <wp:extent cx="2720340" cy="323215"/>
+                <wp:effectExtent l="0" t="0" r="0" b="635"/>
+                <wp:wrapNone/>
+                <wp:docPr id="1" name="Cuadro de texto 2"/>
+                <wp:cNvGraphicFramePr>
+                  <a:graphicFrameLocks xmlns:a="http://schemas.openxmlformats.org/drawingml/2006/main"/>
+                </wp:cNvGraphicFramePr>
+                <a:graphic xmlns:a="http://schemas.openxmlformats.org/drawingml/2006/main">
+                  <a:graphicData uri="http://schemas.microsoft.com/office/word/2010/wordprocessingShape">
+                    <wps:wsp>
+                      <wps:cNvSpPr txBox="1">
+                        <a:spLocks noChangeArrowheads="1"/>
+                      </wps:cNvSpPr>
+                      <wps:spPr bwMode="auto">
+                        <a:xfrm>
+                          <a:off x="0" y="0"/>
+                          <a:ext cx="2720340" cy="323215"/>
+                        </a:xfrm>
+                        <a:prstGeom prst="rect">
+                          <a:avLst/>
+                        </a:prstGeom>
+                        <a:noFill/>
+                        <a:ln w="9525">
+                          <a:noFill/>
+                          <a:miter lim="800000"/>
+                          <a:headEnd/>
+                          <a:tailEnd/>
+                        </a:ln>
+                      </wps:spPr>
+                      <wps:txbx>
+                        <w:txbxContent>
+                          <w:p>
+                            <w:pPr>
+                              <w:rPr>
+                                <w:rFonts w:ascii="Sora" w:hAnsi="Sora" w:cs="Sora"/>
+                                <w:b/>
+                                <w:color w:val="404040" w:themeColor="text1" w:themeTint="BF"/>
+                                <w:sz w:val="20"/>
+                                <w:szCs w:val="20"/>
+                                <w:lang w:val="es-ES"/>
+                                <w14:textOutline w14:w="9525" w14:cap="rnd" w14:cmpd="sng" w14:algn="ctr">
+                                  <w14:noFill/>
+                                  <w14:prstDash w14:val="solid"/>
+                                  <w14:bevel/>
+                                </w14:textOutline>
+                              </w:rPr>
+                            </w:pPr>
+                            <w:r>
+                              <w:rPr>
+                                <w:rFonts w:ascii="Sora" w:hAnsi="Sora" w:cs="Sora"/>
+                                <w:b/>
+                                <w:color w:val="404040" w:themeColor="text1" w:themeTint="BF"/>
+                                <w:sz w:val="20"/>
+                                <w:szCs w:val="20"/>
+                                <w:lang w:val="es-ES"/>
+                                <w14:textOutline w14:w="9525" w14:cap="rnd" w14:cmpd="sng" w14:algn="ctr">
+                                  <w14:noFill/>
+                                  <w14:prstDash w14:val="solid"/>
+                                  <w14:bevel/>
+                                </w14:textOutline>
+                              </w:rPr>
+                              <w:t>+++</w:t>
+                            </w:r>
+                            <w:proofErr w:type="spellStart"/>
+                            <w:r>
+                              <w:rPr>
+                                <w:rFonts w:ascii="Sora" w:hAnsi="Sora" w:cs="Sora"/>
+                                <w:b/>
+                                <w:color w:val="404040" w:themeColor="text1" w:themeTint="BF"/>
+                                <w:sz w:val="20"/>
+                                <w:szCs w:val="20"/>
+                                <w:lang w:val="es-ES"/>
+                                <w14:textOutline w14:w="9525" w14:cap="rnd" w14:cmpd="sng" w14:algn="ctr">
+                                  <w14:noFill/>
+                                  <w14:prstDash w14:val="solid"/>
+                                  <w14:bevel/>
+                                </w14:textOutline>
+                              </w:rPr>
+                              <w:t>co</w:t>
+                            </w:r>
+                            <w:r>
+                              <w:rPr>
+                                <w:rFonts w:ascii="Sora" w:hAnsi="Sora" w:cs="Sora"/>
+                                <w:b/>
+                                <w:color w:val="404040" w:themeColor="text1" w:themeTint="BF"/>
+                                <w:sz w:val="20"/>
+                                <w:szCs w:val="20"/>
+                                <w:lang w:val="es-ES"/>
+                                <w14:textOutline w14:w="9525" w14:cap="rnd" w14:cmpd="sng" w14:algn="ctr">
+                                  <w14:noFill/>
+                                  <w14:prstDash w14:val="solid"/>
+                                  <w14:bevel/>
+                                </w14:textOutline>
+                              </w:rPr>
+                              <w:t>digo</w:t>
+                            </w:r>
+                            <w:proofErr w:type="spellEnd"/>
+                            <w:r>
+                              <w:rPr>
+                                <w:rFonts w:ascii="Sora" w:hAnsi="Sora" w:cs="Sora"/>
+                                <w:b/>
+                                <w:color w:val="404040" w:themeColor="text1" w:themeTint="BF"/>
+                                <w:sz w:val="20"/>
+                                <w:szCs w:val="20"/>
+                                <w:lang w:val="es-ES"/>
+                                <w14:textOutline w14:w="9525" w14:cap="rnd" w14:cmpd="sng" w14:algn="ctr">
+                                  <w14:noFill/>
+                                  <w14:prstDash w14:val="solid"/>
+                                  <w14:bevel/>
+                                </w14:textOutline>
+                              </w:rPr>
+                              <w:t>+++</w:t>
+                            </w:r>
+                          </w:p>
+                        </w:txbxContent>
+                      </wps:txbx>
+                      <wps:bodyPr rot="0" vert="horz" wrap="square" lIns="91440" tIns="45720" rIns="91440" bIns="45720" anchor="ctr" anchorCtr="0">
+                        <a:noAutofit/>
+                      </wps:bodyPr>
+                    </wps:wsp>
+                  </a:graphicData>
+                </a:graphic>
+                <wp14:sizeRelH relativeFrom="margin">
+                  <wp14:pctWidth>0</wp14:pctWidth>
+                </wp14:sizeRelH>
+                <wp14:sizeRelV relativeFrom="margin">
+                  <wp14:pctHeight>0</wp14:pctHeight>
+                </wp14:sizeRelV>
+              </wp:anchor>
+            </w:drawing>
+          </mc:Choice>
+          <mc:Fallback>
+            <w:pict>
+              <v:shapetype id="_x0000_t202" coordsize="21600,21600" o:spt="202" path="m,l,21600r21600,l21600,xe">
+                <v:stroke joinstyle="miter"/>
+                <v:path gradientshapeok="t" o:connecttype="rect"/>
+              </v:shapetype>
+              <v:shape id="Cuadro de texto 2" o:spid="_x0000_s1026" type="#_x0000_t202" style="position:absolute;margin-left:19.25pt;margin-top:4.25pt;width:214.2pt;height:25.45pt;z-index:251669504;visibility:visible;mso-wrap-style:square;mso-width-percent:0;mso-height-percent:0;mso-wrap-distance-left:9pt;mso-wrap-distance-top:0;mso-wrap-distance-right:9pt;mso-wrap-distance-bottom:0;mso-position-horizontal:absolute;mso-position-horizontal-relative:text;mso-position-vertical:absolute;mso-position-vertical-relative:text;mso-width-percent:0;mso-height-percent:0;mso-width-relative:margin;mso-height-relative:margin;v-text-anchor:middle" o:gfxdata="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" filled="f" stroked="f">
+                <v:textbox>
+                  <w:txbxContent>
+                    <w:p>
+                      <w:pPr>
+                        <w:rPr>
+                          <w:rFonts w:ascii="Sora" w:hAnsi="Sora" w:cs="Sora"/>
+                          <w:b/>
+                          <w:color w:val="404040" w:themeColor="text1" w:themeTint="BF"/>
+                          <w:sz w:val="20"/>
+                          <w:szCs w:val="20"/>
+                          <w:lang w:val="es-ES"/>
+                          <w14:textOutline w14:w="9525" w14:cap="rnd" w14:cmpd="sng" w14:algn="ctr">
+                            <w14:noFill/>
+                            <w14:prstDash w14:val="solid"/>
+                            <w14:bevel/>
+                          </w14:textOutline>
+                        </w:rPr>
+                      </w:pPr>
+                      <w:r>
+                        <w:rPr>
+                          <w:rFonts w:ascii="Sora" w:hAnsi="Sora" w:cs="Sora"/>
+                          <w:b/>
+                          <w:color w:val="404040" w:themeColor="text1" w:themeTint="BF"/>
+                          <w:sz w:val="20"/>
+                          <w:szCs w:val="20"/>
+                          <w:lang w:val="es-ES"/>
+                          <w14:textOutline w14:w="9525" w14:cap="rnd" w14:cmpd="sng" w14:algn="ctr">
+                            <w14:noFill/>
+                            <w14:prstDash w14:val="solid"/>
+                            <w14:bevel/>
+                          </w14:textOutline>
+                        </w:rPr>
+                        <w:t>+++</w:t>
+                      </w:r>
+                      <w:proofErr w:type="spellStart"/>
+                      <w:r>
+                        <w:rPr>
+                          <w:rFonts w:ascii="Sora" w:hAnsi="Sora" w:cs="Sora"/>
+                          <w:b/>
+                          <w:color w:val="404040" w:themeColor="text1" w:themeTint="BF"/>
+                          <w:sz w:val="20"/>
+                          <w:szCs w:val="20"/>
+                          <w:lang w:val="es-ES"/>
+                          <w14:textOutline w14:w="9525" w14:cap="rnd" w14:cmpd="sng" w14:algn="ctr">
+                            <w14:noFill/>
+                            <w14:prstDash w14:val="solid"/>
+                            <w14:bevel/>
+                          </w14:textOutline>
+                        </w:rPr>
+                        <w:t>co</w:t>
+                      </w:r>
+                      <w:r>
+                        <w:rPr>
+                          <w:rFonts w:ascii="Sora" w:hAnsi="Sora" w:cs="Sora"/>
+                          <w:b/>
+                          <w:color w:val="404040" w:themeColor="text1" w:themeTint="BF"/>
+                          <w:sz w:val="20"/>
+                          <w:szCs w:val="20"/>
+                          <w:lang w:val="es-ES"/>
+                          <w14:textOutline w14:w="9525" w14:cap="rnd" w14:cmpd="sng" w14:algn="ctr">
+                            <w14:noFill/>
+                            <w14:prstDash w14:val="solid"/>
+                            <w14:bevel/>
+                          </w14:textOutline>
+                        </w:rPr>
+                        <w:t>digo</w:t>
+                      </w:r>
+                      <w:proofErr w:type="spellEnd"/>
+                      <w:r>
+                        <w:rPr>
+                          <w:rFonts w:ascii="Sora" w:hAnsi="Sora" w:cs="Sora"/>
+                          <w:b/>
+                          <w:color w:val="404040" w:themeColor="text1" w:themeTint="BF"/>
+                          <w:sz w:val="20"/>
+                          <w:szCs w:val="20"/>
+                          <w:lang w:val="es-ES"/>
+                          <w14:textOutline w14:w="9525" w14:cap="rnd" w14:cmpd="sng" w14:algn="ctr">
+                            <w14:noFill/>
+                            <w14:prstDash w14:val="solid"/>
+                            <w14:bevel/>
+                          </w14:textOutline>
+                        </w:rPr>
+                        <w:t>+++</w:t>
+                      </w:r>
+                    </w:p>
+                  </w:txbxContent>
+                </v:textbox>
+              </v:shape>
+            </w:pict>
+          </mc:Fallback>
+        </mc:AlternateContent>
+      </w:r>
+      <w:r>
+        <mc:AlternateContent>
+          <mc:Choice Requires="wps">
+            <w:drawing>
+              <wp:anchor distT="0" distB="0" distL="114300" distR="114300" simplePos="0" relativeHeight="251675648" behindDoc="0" locked="0" layoutInCell="1" allowOverlap="1" wp14:anchorId="08E7210A" wp14:editId="25EB4145">
+                <wp:simplePos x="0" y="0"/>
+                <wp:positionH relativeFrom="column">
+                  <wp:posOffset>-90170</wp:posOffset>
+                </wp:positionH>
+                <wp:positionV relativeFrom="paragraph">
+                  <wp:posOffset>-428981</wp:posOffset>
+                </wp:positionV>
+                <wp:extent cx="2720340" cy="323215"/>
+                <wp:effectExtent l="0" t="0" r="0" b="635"/>
+                <wp:wrapNone/>
+                <wp:docPr id="4" name="Cuadro de texto 2"/>
+                <wp:cNvGraphicFramePr>
+                  <a:graphicFrameLocks xmlns:a="http://schemas.openxmlformats.org/drawingml/2006/main"/>
+                </wp:cNvGraphicFramePr>
+                <a:graphic xmlns:a="http://schemas.openxmlformats.org/drawingml/2006/main">
+                  <a:graphicData uri="http://schemas.microsoft.com/office/word/2010/wordprocessingShape">
+                    <wps:wsp>
+                      <wps:cNvSpPr txBox="1">
+                        <a:spLocks noChangeArrowheads="1"/>
+                      </wps:cNvSpPr>
+                      <wps:spPr bwMode="auto">
+                        <a:xfrm>
+                          <a:off x="0" y="0"/>
+                          <a:ext cx="2720340" cy="323215"/>
+                        </a:xfrm>
+                        <a:prstGeom prst="rect">
+                          <a:avLst/>
+                        </a:prstGeom>
+                        <a:noFill/>
+                        <a:ln w="9525">
+                          <a:noFill/>
+                          <a:miter lim="800000"/>
+                          <a:headEnd/>
+                          <a:tailEnd/>
+                        </a:ln>
+                      </wps:spPr>
+                      <wps:txbx>
+                        <w:txbxContent>
+                          <w:p>
+                            <w:pPr>
+                              <w:jc w:val="center"/>
+                              <w:rPr>
+                                <w:rFonts w:ascii="Sora" w:hAnsi="Sora" w:cs="Sora"/>
+                                <w:b/>
+                                <w:color w:val="404040" w:themeColor="text1" w:themeTint="BF"/>
+                                <w:lang w:val="es-ES"/>
+                                <w14:textOutline w14:w="9525" w14:cap="rnd" w14:cmpd="sng" w14:algn="ctr">
+                                  <w14:noFill/>
+                                  <w14:prstDash w14:val="solid"/>
+                                  <w14:bevel/>
+                                </w14:textOutline>
+                              </w:rPr>
+                            </w:pPr>
+                            <w:proofErr w:type="spellStart"/>
+                            <w:r>
+                              <w:rPr>
+                                <w:rFonts w:ascii="Sora" w:hAnsi="Sora" w:cs="Sora"/>
+                                <w:b/>
+                                <w:color w:val="404040" w:themeColor="text1" w:themeTint="BF"/>
+                                <w:lang w:val="es-ES"/>
+                                <w14:textOutline w14:w="9525" w14:cap="rnd" w14:cmpd="sng" w14:algn="ctr">
+                                  <w14:noFill/>
+                                  <w14:prstDash w14:val="solid"/>
+                                  <w14:bevel/>
+                                </w14:textOutline>
+                              </w:rPr>
+                              <w:t>Isberna</w:t>
+                            </w:r>
+                            <w:proofErr w:type="spellEnd"/>
+                            <w:r>
+                              <w:rPr>
+                                <w:rFonts w:ascii="Sora" w:hAnsi="Sora" w:cs="Sora"/>
+                                <w:b/>
+                                <w:color w:val="404040" w:themeColor="text1" w:themeTint="BF"/>
+                                <w:lang w:val="es-ES"/>
+                                <w14:textOutline w14:w="9525" w14:cap="rnd" w14:cmpd="sng" w14:algn="ctr">
+                                  <w14:noFill/>
+                                  <w14:prstDash w14:val="solid"/>
+                                  <w14:bevel/>
+                                </w14:textOutline>
+                              </w:rPr>
+                              <w:t xml:space="preserve"> Esqueda</w:t>
+                            </w:r>
+                          </w:p>
+                        </w:txbxContent>
+                      </wps:txbx>
+                      <wps:bodyPr rot="0" vert="horz" wrap="square" lIns="91440" tIns="45720" rIns="91440" bIns="45720" anchor="ctr" anchorCtr="0">
+                        <a:noAutofit/>
+                      </wps:bodyPr>
+                    </wps:wsp>
+                  </a:graphicData>
+                </a:graphic>
+                <wp14:sizeRelH relativeFrom="margin">
+                  <wp14:pctWidth>0</wp14:pctWidth>
+                </wp14:sizeRelH>
+                <wp14:sizeRelV relativeFrom="margin">
+                  <wp14:pctHeight>0</wp14:pctHeight>
+                </wp14:sizeRelV>
+              </wp:anchor>
+            </w:drawing>
+          </mc:Choice>
+          <mc:Fallback>
+            <w:pict>
+              <v:shape id="_x0000_s1027" type="#_x0000_t202" style="position:absolute;margin-left:-7.1pt;margin-top:-33.8pt;width:214.2pt;height:25.45pt;z-index:251675648;visibility:visible;mso-wrap-style:square;mso-width-percent:0;mso-height-percent:0;mso-wrap-distance-left:9pt;mso-wrap-distance-top:0;mso-wrap-distance-right:9pt;mso-wrap-distance-bottom:0;mso-position-horizontal:absolute;mso-position-horizontal-relative:text;mso-position-vertical:absolute;mso-position-vertical-relative:text;mso-width-percent:0;mso-height-percent:0;mso-width-relative:margin;mso-height-relative:margin;v-text-anchor:middle" o:gfxdata="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" filled="f" stroked="f">
+                <v:textbox>
+                  <w:txbxContent>
+                    <w:p>
+                      <w:pPr>
+                        <w:jc w:val="center"/>
+                        <w:rPr>
+                          <w:rFonts w:ascii="Sora" w:hAnsi="Sora" w:cs="Sora"/>
+                          <w:b/>
+                          <w:color w:val="404040" w:themeColor="text1" w:themeTint="BF"/>
+                          <w:lang w:val="es-ES"/>
+                          <w14:textOutline w14:w="9525" w14:cap="rnd" w14:cmpd="sng" w14:algn="ctr">
+                            <w14:noFill/>
+                            <w14:prstDash w14:val="solid"/>
+                            <w14:bevel/>
+                          </w14:textOutline>
+                        </w:rPr>
+                      </w:pPr>
+                      <w:proofErr w:type="spellStart"/>
+                      <w:r>
+                        <w:rPr>
+                          <w:rFonts w:ascii="Sora" w:hAnsi="Sora" w:cs="Sora"/>
+                          <w:b/>
+                          <w:color w:val="404040" w:themeColor="text1" w:themeTint="BF"/>
+                          <w:lang w:val="es-ES"/>
+                          <w14:textOutline w14:w="9525" w14:cap="rnd" w14:cmpd="sng" w14:algn="ctr">
+                            <w14:noFill/>
+                            <w14:prstDash w14:val="solid"/>
+                            <w14:bevel/>
+                          </w14:textOutline>
+                        </w:rPr>
+                        <w:t>Isberna</w:t>
+                      </w:r>
+                      <w:proofErr w:type="spellEnd"/>
+                      <w:r>
+                        <w:rPr>
+                          <w:rFonts w:ascii="Sora" w:hAnsi="Sora" w:cs="Sora"/>
+                          <w:b/>
+                          <w:color w:val="404040" w:themeColor="text1" w:themeTint="BF"/>
+                          <w:lang w:val="es-ES"/>
+                          <w14:textOutline w14:w="9525" w14:cap="rnd" w14:cmpd="sng" w14:algn="ctr">
+                            <w14:noFill/>
+                            <w14:prstDash w14:val="solid"/>
+                            <w14:bevel/>
+                          </w14:textOutline>
+                        </w:rPr>
+                        <w:t xml:space="preserve"> Esqueda</w:t>
+                      </w:r>
+                    </w:p>
+                  </w:txbxContent>
+                </v:textbox>
+              </v:shape>
+            </w:pict>
+          </mc:Fallback>
+        </mc:AlternateContent>
+      </w:r>
+      <w:r>
+        <mc:AlternateContent>
+          <mc:Choice Requires="wps">
+            <w:drawing>
+              <wp:anchor distT="0" distB="0" distL="114300" distR="114300" simplePos="0" relativeHeight="251678720" behindDoc="0" locked="0" layoutInCell="1" allowOverlap="1" wp14:anchorId="4D33B63A" wp14:editId="53E2B7D2">
+                <wp:simplePos x="0" y="0"/>
+                <wp:positionH relativeFrom="column">
+                  <wp:posOffset>5524779</wp:posOffset>
+                </wp:positionH>
+                <wp:positionV relativeFrom="paragraph">
+                  <wp:posOffset>-421640</wp:posOffset>
+                </wp:positionV>
+                <wp:extent cx="2720340" cy="323215"/>
+                <wp:effectExtent l="0" t="0" r="0" b="635"/>
+                <wp:wrapNone/>
+                <wp:docPr id="8" name="Cuadro de texto 2"/>
+                <wp:cNvGraphicFramePr>
+                  <a:graphicFrameLocks xmlns:a="http://schemas.openxmlformats.org/drawingml/2006/main"/>
+                </wp:cNvGraphicFramePr>
+                <a:graphic xmlns:a="http://schemas.openxmlformats.org/drawingml/2006/main">
+                  <a:graphicData uri="http://schemas.microsoft.com/office/word/2010/wordprocessingShape">
+                    <wps:wsp>
+                      <wps:cNvSpPr txBox="1">
+                        <a:spLocks noChangeArrowheads="1"/>
+                      </wps:cNvSpPr>
+                      <wps:spPr bwMode="auto">
+                        <a:xfrm>
+                          <a:off x="0" y="0"/>
+                          <a:ext cx="2720340" cy="323215"/>
+                        </a:xfrm>
+                        <a:prstGeom prst="rect">
+                          <a:avLst/>
+                        </a:prstGeom>
+                        <a:noFill/>
+                        <a:ln w="9525">
+                          <a:noFill/>
+                          <a:miter lim="800000"/>
+                          <a:headEnd/>
+                          <a:tailEnd/>
+                        </a:ln>
+                      </wps:spPr>
+                      <wps:txbx>
+                        <w:txbxContent>
+                          <w:p>
+                            <w:pPr>
+                              <w:jc w:val="center"/>
+                              <w:rPr>
+                                <w:rFonts w:ascii="Sora" w:hAnsi="Sora" w:cs="Sora"/>
+                                <w:b/>
+                                <w:color w:val="404040" w:themeColor="text1" w:themeTint="BF"/>
+                                <w:lang w:val="es-ES"/>
+                                <w14:textOutline w14:w="9525" w14:cap="rnd" w14:cmpd="sng" w14:algn="ctr">
+                                  <w14:noFill/>
+                                  <w14:prstDash w14:val="solid"/>
+                                  <w14:bevel/>
+                                </w14:textOutline>
+                              </w:rPr>
+                            </w:pPr>
+                            <w:r>
+                              <w:rPr>
+                                <w:rFonts w:ascii="Sora" w:hAnsi="Sora" w:cs="Sora"/>
+                                <w:b/>
+                                <w:color w:val="404040" w:themeColor="text1" w:themeTint="BF"/>
+                                <w:lang w:val="es-ES"/>
+                                <w14:textOutline w14:w="9525" w14:cap="rnd" w14:cmpd="sng" w14:algn="ctr">
+                                  <w14:noFill/>
+                                  <w14:prstDash w14:val="solid"/>
+                                  <w14:bevel/>
+                                </w14:textOutline>
+                              </w:rPr>
+                              <w:t xml:space="preserve">Diana </w:t>
+                            </w:r>
+                            <w:proofErr w:type="spellStart"/>
+                            <w:r>
+                              <w:rPr>
+                                <w:rFonts w:ascii="Sora" w:hAnsi="Sora" w:cs="Sora"/>
+                                <w:b/>
+                                <w:color w:val="404040" w:themeColor="text1" w:themeTint="BF"/>
+                                <w:lang w:val="es-ES"/>
+                                <w14:textOutline w14:w="9525" w14:cap="rnd" w14:cmpd="sng" w14:algn="ctr">
+                                  <w14:noFill/>
+                                  <w14:prstDash w14:val="solid"/>
+                                  <w14:bevel/>
+                                </w14:textOutline>
+                              </w:rPr>
+                              <w:t>Mardelli</w:t>
+                            </w:r>
+                            <w:proofErr w:type="spellEnd"/>
+                          </w:p>
+                        </w:txbxContent>
+                      </wps:txbx>
+                      <wps:bodyPr rot="0" vert="horz" wrap="square" lIns="91440" tIns="45720" rIns="91440" bIns="45720" anchor="ctr" anchorCtr="0">
+                        <a:noAutofit/>
+                      </wps:bodyPr>
+                    </wps:wsp>
+                  </a:graphicData>
+                </a:graphic>
+                <wp14:sizeRelH relativeFrom="margin">
+                  <wp14:pctWidth>0</wp14:pctWidth>
+                </wp14:sizeRelH>
+                <wp14:sizeRelV relativeFrom="margin">
+                  <wp14:pctHeight>0</wp14:pctHeight>
+                </wp14:sizeRelV>
+              </wp:anchor>
+            </w:drawing>
+          </mc:Choice>
+          <mc:Fallback>
+            <w:pict>
+              <v:shape id="_x0000_s1028" type="#_x0000_t202" style="position:absolute;margin-left:435pt;margin-top:-33.2pt;width:214.2pt;height:25.45pt;z-index:251678720;visibility:visible;mso-wrap-style:square;mso-width-percent:0;mso-height-percent:0;mso-wrap-distance-left:9pt;mso-wrap-distance-top:0;mso-wrap-distance-right:9pt;mso-wrap-distance-bottom:0;mso-position-horizontal:absolute;mso-position-horizontal-relative:text;mso-position-vertical:absolute;mso-position-vertical-relative:text;mso-width-percent:0;mso-height-percent:0;mso-width-relative:margin;mso-height-relative:margin;v-text-anchor:middle" o:gfxdata="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" filled="f" stroked="f">
+                <v:textbox>
+                  <w:txbxContent>
+                    <w:p>
+                      <w:pPr>
+                        <w:jc w:val="center"/>
+                        <w:rPr>
+                          <w:rFonts w:ascii="Sora" w:hAnsi="Sora" w:cs="Sora"/>
+                          <w:b/>
+                          <w:color w:val="404040" w:themeColor="text1" w:themeTint="BF"/>
+                          <w:lang w:val="es-ES"/>
+                          <w14:textOutline w14:w="9525" w14:cap="rnd" w14:cmpd="sng" w14:algn="ctr">
+                            <w14:noFill/>
+                            <w14:prstDash w14:val="solid"/>
+                            <w14:bevel/>
+                          </w14:textOutline>
+                        </w:rPr>
+                      </w:pPr>
+                      <w:r>
+                        <w:rPr>
+                          <w:rFonts w:ascii="Sora" w:hAnsi="Sora" w:cs="Sora"/>
+                          <w:b/>
+                          <w:color w:val="404040" w:themeColor="text1" w:themeTint="BF"/>
+                          <w:lang w:val="es-ES"/>
+                          <w14:textOutline w14:w="9525" w14:cap="rnd" w14:cmpd="sng" w14:algn="ctr">
+                            <w14:noFill/>
+                            <w14:prstDash w14:val="solid"/>
+                            <w14:bevel/>
+                          </w14:textOutline>
+                        </w:rPr>
+                        <w:t xml:space="preserve">Diana </w:t>
+                      </w:r>
+                      <w:proofErr w:type="spellStart"/>
+                      <w:r>
+                        <w:rPr>
+                          <w:rFonts w:ascii="Sora" w:hAnsi="Sora" w:cs="Sora"/>
+                          <w:b/>
+                          <w:color w:val="404040" w:themeColor="text1" w:themeTint="BF"/>
+                          <w:lang w:val="es-ES"/>
+                          <w14:textOutline w14:w="9525" w14:cap="rnd" w14:cmpd="sng" w14:algn="ctr">
+                            <w14:noFill/>
+                            <w14:prstDash w14:val="solid"/>
+                            <w14:bevel/>
+                          </w14:textOutline>
+                        </w:rPr>
+                        <w:t>Mardelli</w:t>
+                      </w:r>
+                      <w:proofErr w:type="spellEnd"/>
+                    </w:p>
+                  </w:txbxContent>
+                </v:textbox>
+              </v:shape>
+            </w:pict>
+          </mc:Fallback>
+        </mc:AlternateContent>
+      </w:r>
+      <w:r>
+        <mc:AlternateContent>
+          <mc:Choice Requires="wps">
+            <w:drawing>
+              <wp:anchor distT="0" distB="0" distL="114300" distR="114300" simplePos="0" relativeHeight="251677696" behindDoc="0" locked="0" layoutInCell="1" allowOverlap="1" wp14:anchorId="3BB2CA95" wp14:editId="5512810E">
+                <wp:simplePos x="0" y="0"/>
+                <wp:positionH relativeFrom="column">
+                  <wp:posOffset>5560416</wp:posOffset>
+                </wp:positionH>
+                <wp:positionV relativeFrom="paragraph">
+                  <wp:posOffset>-622300</wp:posOffset>
+                </wp:positionV>
+                <wp:extent cx="2720340" cy="323215"/>
+                <wp:effectExtent l="0" t="0" r="0" b="635"/>
+                <wp:wrapNone/>
+                <wp:docPr id="6" name="Cuadro de texto 2"/>
+                <wp:cNvGraphicFramePr>
+                  <a:graphicFrameLocks xmlns:a="http://schemas.openxmlformats.org/drawingml/2006/main"/>
+                </wp:cNvGraphicFramePr>
+                <a:graphic xmlns:a="http://schemas.openxmlformats.org/drawingml/2006/main">
+                  <a:graphicData uri="http://schemas.microsoft.com/office/word/2010/wordprocessingShape">
+                    <wps:wsp>
+                      <wps:cNvSpPr txBox="1">
+                        <a:spLocks noChangeArrowheads="1"/>
+                      </wps:cNvSpPr>
+                      <wps:spPr bwMode="auto">
+                        <a:xfrm>
+                          <a:off x="0" y="0"/>
+                          <a:ext cx="2720340" cy="323215"/>
+                        </a:xfrm>
+                        <a:prstGeom prst="rect">
+                          <a:avLst/>
+                        </a:prstGeom>
+                        <a:noFill/>
+                        <a:ln w="9525">
+                          <a:noFill/>
+                          <a:miter lim="800000"/>
+                          <a:headEnd/>
+                          <a:tailEnd/>
+                        </a:ln>
+                      </wps:spPr>
+                      <wps:txbx>
+                        <w:txbxContent>
+                          <w:p>
+                            <w:pPr>
+                              <w:jc w:val="center"/>
+                              <w:rPr>
+                                <w:rFonts w:ascii="Sora" w:hAnsi="Sora" w:cs="Sora"/>
+                                <w:b/>
+                                <w:color w:val="7F7F7F" w:themeColor="text1" w:themeTint="80"/>
+                                <w:lang w:val="es-ES"/>
+                                <w14:textOutline w14:w="9525" w14:cap="rnd" w14:cmpd="sng" w14:algn="ctr">
+                                  <w14:noFill/>
+                                  <w14:prstDash w14:val="solid"/>
+                                  <w14:bevel/>
+                                </w14:textOutline>
+                              </w:rPr>
+                            </w:pPr>
+                            <w:r>
+                              <w:rPr>
+                                <w:rFonts w:ascii="Sora" w:hAnsi="Sora" w:cs="Sora"/>
+                                <w:b/>
+                                <w:color w:val="7F7F7F" w:themeColor="text1" w:themeTint="80"/>
+                                <w:lang w:val="es-ES"/>
+                                <w14:textOutline w14:w="9525" w14:cap="rnd" w14:cmpd="sng" w14:algn="ctr">
+                                  <w14:noFill/>
+                                  <w14:prstDash w14:val="solid"/>
+                                  <w14:bevel/>
+                                </w14:textOutline>
+                              </w:rPr>
+                              <w:t xml:space="preserve">Coordinadora </w:t>
+                            </w:r>
+                            <w:r>
+                              <w:rPr>
+                                <w:rFonts w:ascii="Sora" w:hAnsi="Sora" w:cs="Sora"/>
+                                <w:b/>
+                                <w:color w:val="7F7F7F" w:themeColor="text1" w:themeTint="80"/>
+                                <w:lang w:val="es-ES"/>
+                                <w14:textOutline w14:w="9525" w14:cap="rnd" w14:cmpd="sng" w14:algn="ctr">
+                                  <w14:noFill/>
+                                  <w14:prstDash w14:val="solid"/>
+                                  <w14:bevel/>
+                                </w14:textOutline>
+                              </w:rPr>
+                              <w:t>de Educación</w:t>
+                            </w:r>
+                          </w:p>
+                        </w:txbxContent>
+                      </wps:txbx>
+                      <wps:bodyPr rot="0" vert="horz" wrap="square" lIns="91440" tIns="45720" rIns="91440" bIns="45720" anchor="ctr" anchorCtr="0">
+                        <a:noAutofit/>
+                      </wps:bodyPr>
+                    </wps:wsp>
+                  </a:graphicData>
+                </a:graphic>
+                <wp14:sizeRelH relativeFrom="margin">
+                  <wp14:pctWidth>0</wp14:pctWidth>
+                </wp14:sizeRelH>
+                <wp14:sizeRelV relativeFrom="margin">
+                  <wp14:pctHeight>0</wp14:pctHeight>
+                </wp14:sizeRelV>
+              </wp:anchor>
+            </w:drawing>
+          </mc:Choice>
+          <mc:Fallback>
+            <w:pict>
+              <v:shape id="_x0000_s1029" type="#_x0000_t202" style="position:absolute;margin-left:437.85pt;margin-top:-49pt;width:214.2pt;height:25.45pt;z-index:251677696;visibility:visible;mso-wrap-style:square;mso-width-percent:0;mso-height-percent:0;mso-wrap-distance-left:9pt;mso-wrap-distance-top:0;mso-wrap-distance-right:9pt;mso-wrap-distance-bottom:0;mso-position-horizontal:absolute;mso-position-horizontal-relative:text;mso-position-vertical:absolute;mso-position-vertical-relative:text;mso-width-percent:0;mso-height-percent:0;mso-width-relative:margin;mso-height-relative:margin;v-text-anchor:middle" o:gfxdata="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" filled="f" stroked="f">
+                <v:textbox>
+                  <w:txbxContent>
+                    <w:p>
+                      <w:pPr>
+                        <w:jc w:val="center"/>
+                        <w:rPr>
+                          <w:rFonts w:ascii="Sora" w:hAnsi="Sora" w:cs="Sora"/>
+                          <w:b/>
+                          <w:color w:val="7F7F7F" w:themeColor="text1" w:themeTint="80"/>
+                          <w:lang w:val="es-ES"/>
+                          <w14:textOutline w14:w="9525" w14:cap="rnd" w14:cmpd="sng" w14:algn="ctr">
+                            <w14:noFill/>
+                            <w14:prstDash w14:val="solid"/>
+                            <w14:bevel/>
+                          </w14:textOutline>
+                        </w:rPr>
+                      </w:pPr>
+                      <w:r>
+                        <w:rPr>
+                          <w:rFonts w:ascii="Sora" w:hAnsi="Sora" w:cs="Sora"/>
+                          <w:b/>
+                          <w:color w:val="7F7F7F" w:themeColor="text1" w:themeTint="80"/>
+                          <w:lang w:val="es-ES"/>
+                          <w14:textOutline w14:w="9525" w14:cap="rnd" w14:cmpd="sng" w14:algn="ctr">
+                            <w14:noFill/>
+                            <w14:prstDash w14:val="solid"/>
+                            <w14:bevel/>
+                          </w14:textOutline>
+                        </w:rPr>
+                        <w:t xml:space="preserve">Coordinadora </w:t>
+                      </w:r>
+                      <w:r>
+                        <w:rPr>
+                          <w:rFonts w:ascii="Sora" w:hAnsi="Sora" w:cs="Sora"/>
+                          <w:b/>
+                          <w:color w:val="7F7F7F" w:themeColor="text1" w:themeTint="80"/>
+                          <w:lang w:val="es-ES"/>
+                          <w14:textOutline w14:w="9525" w14:cap="rnd" w14:cmpd="sng" w14:algn="ctr">
+                            <w14:noFill/>
+                            <w14:prstDash w14:val="solid"/>
+                            <w14:bevel/>
+                          </w14:textOutline>
+                        </w:rPr>
+                        <w:t>de Educación</w:t>
+                      </w:r>
+                    </w:p>
+                  </w:txbxContent>
+                </v:textbox>
+              </v:shape>
+            </w:pict>
+          </mc:Fallback>
+        </mc:AlternateContent>
+      </w:r>
       <w:r>
         <w:rPr>
           <w:noProof/>
@@ -11,7 +741,525 @@
         <mc:AlternateContent>
           <mc:Choice Requires="wps">
             <w:drawing>
-              <wp:anchor distT="0" distB="0" distL="114300" distR="114300" simplePos="0" relativeHeight="251661312" behindDoc="0" locked="0" layoutInCell="1" allowOverlap="1" wp14:anchorId="3252A97A" wp14:editId="283C8391">
+              <wp:anchor distT="0" distB="0" distL="114300" distR="114300" simplePos="0" relativeHeight="251663360" behindDoc="0" locked="0" layoutInCell="1" allowOverlap="1" wp14:anchorId="41EDE880" wp14:editId="5EFD5E59">
+                <wp:simplePos x="0" y="0"/>
+                <wp:positionH relativeFrom="column">
+                  <wp:posOffset>-174966</wp:posOffset>
+                </wp:positionH>
+                <wp:positionV relativeFrom="paragraph">
+                  <wp:posOffset>-2666674</wp:posOffset>
+                </wp:positionV>
+                <wp:extent cx="8619490" cy="802888"/>
+                <wp:effectExtent l="0" t="0" r="0" b="0"/>
+                <wp:wrapNone/>
+                <wp:docPr id="5" name="Cuadro de texto 2"/>
+                <wp:cNvGraphicFramePr>
+                  <a:graphicFrameLocks xmlns:a="http://schemas.openxmlformats.org/drawingml/2006/main"/>
+                </wp:cNvGraphicFramePr>
+                <a:graphic xmlns:a="http://schemas.openxmlformats.org/drawingml/2006/main">
+                  <a:graphicData uri="http://schemas.microsoft.com/office/word/2010/wordprocessingShape">
+                    <wps:wsp>
+                      <wps:cNvSpPr txBox="1">
+                        <a:spLocks noChangeArrowheads="1"/>
+                      </wps:cNvSpPr>
+                      <wps:spPr bwMode="auto">
+                        <a:xfrm>
+                          <a:off x="0" y="0"/>
+                          <a:ext cx="8619490" cy="802888"/>
+                        </a:xfrm>
+                        <a:prstGeom prst="rect">
+                          <a:avLst/>
+                        </a:prstGeom>
+                        <a:noFill/>
+                        <a:ln w="9525">
+                          <a:noFill/>
+                          <a:miter lim="800000"/>
+                          <a:headEnd/>
+                          <a:tailEnd/>
+                        </a:ln>
+                      </wps:spPr>
+                      <wps:txbx>
+                        <w:txbxContent>
+                          <w:p>
+                            <w:pPr>
+                              <w:spacing w:after="0" w:line="228" w:lineRule="auto"/>
+                              <w:jc w:val="center"/>
+                              <w:rPr>
+                                <w:rFonts w:ascii="Tangerine" w:hAnsi="Tangerine"/>
+                                <w:b/>
+                                <w:color w:val="404040" w:themeColor="text1" w:themeTint="BF"/>
+                                <w:sz w:val="72"/>
+                                <w:szCs w:val="72"/>
+                                <w14:textOutline w14:w="9525" w14:cap="rnd" w14:cmpd="sng" w14:algn="ctr">
+                                  <w14:solidFill>
+                                    <w14:schemeClr w14:val="tx1">
+                                      <w14:lumMod w14:val="75000"/>
+                                      <w14:lumOff w14:val="25000"/>
+                                    </w14:schemeClr>
+                                  </w14:solidFill>
+                                  <w14:prstDash w14:val="solid"/>
+                                  <w14:bevel/>
+                                </w14:textOutline>
+                              </w:rPr>
+                            </w:pPr>
+                            <w:r>
+                              <w:rPr>
+                                <w:rFonts w:ascii="Tangerine" w:hAnsi="Tangerine"/>
+                                <w:b/>
+                                <w:color w:val="404040" w:themeColor="text1" w:themeTint="BF"/>
+                                <w:sz w:val="72"/>
+                                <w:szCs w:val="72"/>
+                                <w14:textOutline w14:w="9525" w14:cap="rnd" w14:cmpd="sng" w14:algn="ctr">
+                                  <w14:solidFill>
+                                    <w14:schemeClr w14:val="tx1">
+                                      <w14:lumMod w14:val="75000"/>
+                                      <w14:lumOff w14:val="25000"/>
+                                    </w14:schemeClr>
+                                  </w14:solidFill>
+                                  <w14:prstDash w14:val="solid"/>
+                                  <w14:bevel/>
+                                </w14:textOutline>
+                              </w:rPr>
+                              <w:t>+++</w:t>
+                            </w:r>
+                            <w:proofErr w:type="spellStart"/>
+                            <w:r>
+                              <w:rPr>
+                                <w:rFonts w:ascii="Tangerine" w:hAnsi="Tangerine"/>
+                                <w:b/>
+                                <w:color w:val="404040" w:themeColor="text1" w:themeTint="BF"/>
+                                <w:sz w:val="72"/>
+                                <w:szCs w:val="72"/>
+                                <w14:textOutline w14:w="9525" w14:cap="rnd" w14:cmpd="sng" w14:algn="ctr">
+                                  <w14:solidFill>
+                                    <w14:schemeClr w14:val="tx1">
+                                      <w14:lumMod w14:val="75000"/>
+                                      <w14:lumOff w14:val="25000"/>
+                                    </w14:schemeClr>
+                                  </w14:solidFill>
+                                  <w14:prstDash w14:val="solid"/>
+                                  <w14:bevel/>
+                                </w14:textOutline>
+                              </w:rPr>
+                              <w:t>nombre_nivel</w:t>
+                            </w:r>
+                            <w:proofErr w:type="spellEnd"/>
+                            <w:r>
+                              <w:rPr>
+                                <w:rFonts w:ascii="Tangerine" w:hAnsi="Tangerine"/>
+                                <w:b/>
+                                <w:color w:val="404040" w:themeColor="text1" w:themeTint="BF"/>
+                                <w:sz w:val="72"/>
+                                <w:szCs w:val="72"/>
+                                <w14:textOutline w14:w="9525" w14:cap="rnd" w14:cmpd="sng" w14:algn="ctr">
+                                  <w14:solidFill>
+                                    <w14:schemeClr w14:val="tx1">
+                                      <w14:lumMod w14:val="75000"/>
+                                      <w14:lumOff w14:val="25000"/>
+                                    </w14:schemeClr>
+                                  </w14:solidFill>
+                                  <w14:prstDash w14:val="solid"/>
+                                  <w14:bevel/>
+                                </w14:textOutline>
+                              </w:rPr>
+                              <w:t>+++</w:t>
+                            </w:r>
+                          </w:p>
+                        </w:txbxContent>
+                      </wps:txbx>
+                      <wps:bodyPr rot="0" vert="horz" wrap="square" lIns="91440" tIns="45720" rIns="91440" bIns="45720" anchor="ctr" anchorCtr="0">
+                        <a:noAutofit/>
+                      </wps:bodyPr>
+                    </wps:wsp>
+                  </a:graphicData>
+                </a:graphic>
+                <wp14:sizeRelH relativeFrom="margin">
+                  <wp14:pctWidth>0</wp14:pctWidth>
+                </wp14:sizeRelH>
+                <wp14:sizeRelV relativeFrom="margin">
+                  <wp14:pctHeight>0</wp14:pctHeight>
+                </wp14:sizeRelV>
+              </wp:anchor>
+            </w:drawing>
+          </mc:Choice>
+          <mc:Fallback>
+            <w:pict>
+              <v:shape id="_x0000_s1030" type="#_x0000_t202" style="position:absolute;margin-left:-13.8pt;margin-top:-209.95pt;width:678.7pt;height:63.2pt;z-index:251663360;visibility:visible;mso-wrap-style:square;mso-width-percent:0;mso-height-percent:0;mso-wrap-distance-left:9pt;mso-wrap-distance-top:0;mso-wrap-distance-right:9pt;mso-wrap-distance-bottom:0;mso-position-horizontal:absolute;mso-position-horizontal-relative:text;mso-position-vertical:absolute;mso-position-vertical-relative:text;mso-width-percent:0;mso-height-percent:0;mso-width-relative:margin;mso-height-relative:margin;v-text-anchor:middle" o:gfxdata="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" filled="f" stroked="f">
+                <v:textbox>
+                  <w:txbxContent>
+                    <w:p>
+                      <w:pPr>
+                        <w:spacing w:after="0" w:line="228" w:lineRule="auto"/>
+                        <w:jc w:val="center"/>
+                        <w:rPr>
+                          <w:rFonts w:ascii="Tangerine" w:hAnsi="Tangerine"/>
+                          <w:b/>
+                          <w:color w:val="404040" w:themeColor="text1" w:themeTint="BF"/>
+                          <w:sz w:val="72"/>
+                          <w:szCs w:val="72"/>
+                          <w14:textOutline w14:w="9525" w14:cap="rnd" w14:cmpd="sng" w14:algn="ctr">
+                            <w14:solidFill>
+                              <w14:schemeClr w14:val="tx1">
+                                <w14:lumMod w14:val="75000"/>
+                                <w14:lumOff w14:val="25000"/>
+                              </w14:schemeClr>
+                            </w14:solidFill>
+                            <w14:prstDash w14:val="solid"/>
+                            <w14:bevel/>
+                          </w14:textOutline>
+                        </w:rPr>
+                      </w:pPr>
+                      <w:r>
+                        <w:rPr>
+                          <w:rFonts w:ascii="Tangerine" w:hAnsi="Tangerine"/>
+                          <w:b/>
+                          <w:color w:val="404040" w:themeColor="text1" w:themeTint="BF"/>
+                          <w:sz w:val="72"/>
+                          <w:szCs w:val="72"/>
+                          <w14:textOutline w14:w="9525" w14:cap="rnd" w14:cmpd="sng" w14:algn="ctr">
+                            <w14:solidFill>
+                              <w14:schemeClr w14:val="tx1">
+                                <w14:lumMod w14:val="75000"/>
+                                <w14:lumOff w14:val="25000"/>
+                              </w14:schemeClr>
+                            </w14:solidFill>
+                            <w14:prstDash w14:val="solid"/>
+                            <w14:bevel/>
+                          </w14:textOutline>
+                        </w:rPr>
+                        <w:t>+++</w:t>
+                      </w:r>
+                      <w:proofErr w:type="spellStart"/>
+                      <w:r>
+                        <w:rPr>
+                          <w:rFonts w:ascii="Tangerine" w:hAnsi="Tangerine"/>
+                          <w:b/>
+                          <w:color w:val="404040" w:themeColor="text1" w:themeTint="BF"/>
+                          <w:sz w:val="72"/>
+                          <w:szCs w:val="72"/>
+                          <w14:textOutline w14:w="9525" w14:cap="rnd" w14:cmpd="sng" w14:algn="ctr">
+                            <w14:solidFill>
+                              <w14:schemeClr w14:val="tx1">
+                                <w14:lumMod w14:val="75000"/>
+                                <w14:lumOff w14:val="25000"/>
+                              </w14:schemeClr>
+                            </w14:solidFill>
+                            <w14:prstDash w14:val="solid"/>
+                            <w14:bevel/>
+                          </w14:textOutline>
+                        </w:rPr>
+                        <w:t>nombre_nivel</w:t>
+                      </w:r>
+                      <w:proofErr w:type="spellEnd"/>
+                      <w:r>
+                        <w:rPr>
+                          <w:rFonts w:ascii="Tangerine" w:hAnsi="Tangerine"/>
+                          <w:b/>
+                          <w:color w:val="404040" w:themeColor="text1" w:themeTint="BF"/>
+                          <w:sz w:val="72"/>
+                          <w:szCs w:val="72"/>
+                          <w14:textOutline w14:w="9525" w14:cap="rnd" w14:cmpd="sng" w14:algn="ctr">
+                            <w14:solidFill>
+                              <w14:schemeClr w14:val="tx1">
+                                <w14:lumMod w14:val="75000"/>
+                                <w14:lumOff w14:val="25000"/>
+                              </w14:schemeClr>
+                            </w14:solidFill>
+                            <w14:prstDash w14:val="solid"/>
+                            <w14:bevel/>
+                          </w14:textOutline>
+                        </w:rPr>
+                        <w:t>+++</w:t>
+                      </w:r>
+                    </w:p>
+                  </w:txbxContent>
+                </v:textbox>
+              </v:shape>
+            </w:pict>
+          </mc:Fallback>
+        </mc:AlternateContent>
+      </w:r>
+      <w:r>
+        <mc:AlternateContent>
+          <mc:Choice Requires="wps">
+            <w:drawing>
+              <wp:anchor distT="0" distB="0" distL="114300" distR="114300" simplePos="0" relativeHeight="251673600" behindDoc="0" locked="0" layoutInCell="1" allowOverlap="1" wp14:anchorId="39197318" wp14:editId="206135BD">
+                <wp:simplePos x="0" y="0"/>
+                <wp:positionH relativeFrom="column">
+                  <wp:posOffset>5720715</wp:posOffset>
+                </wp:positionH>
+                <wp:positionV relativeFrom="paragraph">
+                  <wp:posOffset>50289</wp:posOffset>
+                </wp:positionV>
+                <wp:extent cx="2720340" cy="323215"/>
+                <wp:effectExtent l="0" t="0" r="0" b="635"/>
+                <wp:wrapNone/>
+                <wp:docPr id="3" name="Cuadro de texto 2"/>
+                <wp:cNvGraphicFramePr>
+                  <a:graphicFrameLocks xmlns:a="http://schemas.openxmlformats.org/drawingml/2006/main"/>
+                </wp:cNvGraphicFramePr>
+                <a:graphic xmlns:a="http://schemas.openxmlformats.org/drawingml/2006/main">
+                  <a:graphicData uri="http://schemas.microsoft.com/office/word/2010/wordprocessingShape">
+                    <wps:wsp>
+                      <wps:cNvSpPr txBox="1">
+                        <a:spLocks noChangeArrowheads="1"/>
+                      </wps:cNvSpPr>
+                      <wps:spPr bwMode="auto">
+                        <a:xfrm>
+                          <a:off x="0" y="0"/>
+                          <a:ext cx="2720340" cy="323215"/>
+                        </a:xfrm>
+                        <a:prstGeom prst="rect">
+                          <a:avLst/>
+                        </a:prstGeom>
+                        <a:noFill/>
+                        <a:ln w="9525">
+                          <a:noFill/>
+                          <a:miter lim="800000"/>
+                          <a:headEnd/>
+                          <a:tailEnd/>
+                        </a:ln>
+                      </wps:spPr>
+                      <wps:txbx>
+                        <w:txbxContent>
+                          <w:p>
+                            <w:pPr>
+                              <w:jc w:val="center"/>
+                              <w:rPr>
+                                <w:rFonts w:ascii="Sora" w:hAnsi="Sora" w:cs="Sora"/>
+                                <w:b/>
+                                <w:color w:val="404040" w:themeColor="text1" w:themeTint="BF"/>
+                                <w:sz w:val="20"/>
+                                <w:szCs w:val="20"/>
+                                <w:lang w:val="es-ES"/>
+                                <w14:textOutline w14:w="9525" w14:cap="rnd" w14:cmpd="sng" w14:algn="ctr">
+                                  <w14:noFill/>
+                                  <w14:prstDash w14:val="solid"/>
+                                  <w14:bevel/>
+                                </w14:textOutline>
+                              </w:rPr>
+                            </w:pPr>
+                            <w:r>
+                              <w:rPr>
+                                <w:rFonts w:ascii="Sora" w:hAnsi="Sora" w:cs="Sora"/>
+                                <w:b/>
+                                <w:color w:val="404040" w:themeColor="text1" w:themeTint="BF"/>
+                                <w:sz w:val="20"/>
+                                <w:szCs w:val="20"/>
+                                <w:lang w:val="es-ES"/>
+                                <w14:textOutline w14:w="9525" w14:cap="rnd" w14:cmpd="sng" w14:algn="ctr">
+                                  <w14:noFill/>
+                                  <w14:prstDash w14:val="solid"/>
+                                  <w14:bevel/>
+                                </w14:textOutline>
+                              </w:rPr>
+                              <w:t>Crefinex.com</w:t>
+                            </w:r>
+                          </w:p>
+                        </w:txbxContent>
+                      </wps:txbx>
+                      <wps:bodyPr rot="0" vert="horz" wrap="square" lIns="91440" tIns="45720" rIns="91440" bIns="45720" anchor="ctr" anchorCtr="0">
+                        <a:noAutofit/>
+                      </wps:bodyPr>
+                    </wps:wsp>
+                  </a:graphicData>
+                </a:graphic>
+                <wp14:sizeRelH relativeFrom="margin">
+                  <wp14:pctWidth>0</wp14:pctWidth>
+                </wp14:sizeRelH>
+                <wp14:sizeRelV relativeFrom="margin">
+                  <wp14:pctHeight>0</wp14:pctHeight>
+                </wp14:sizeRelV>
+              </wp:anchor>
+            </w:drawing>
+          </mc:Choice>
+          <mc:Fallback>
+            <w:pict>
+              <v:shape id="_x0000_s1031" type="#_x0000_t202" style="position:absolute;margin-left:450.45pt;margin-top:3.95pt;width:214.2pt;height:25.45pt;z-index:251673600;visibility:visible;mso-wrap-style:square;mso-width-percent:0;mso-height-percent:0;mso-wrap-distance-left:9pt;mso-wrap-distance-top:0;mso-wrap-distance-right:9pt;mso-wrap-distance-bottom:0;mso-position-horizontal:absolute;mso-position-horizontal-relative:text;mso-position-vertical:absolute;mso-position-vertical-relative:text;mso-width-percent:0;mso-height-percent:0;mso-width-relative:margin;mso-height-relative:margin;v-text-anchor:middle" o:gfxdata="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" filled="f" stroked="f">
+                <v:textbox>
+                  <w:txbxContent>
+                    <w:p>
+                      <w:pPr>
+                        <w:jc w:val="center"/>
+                        <w:rPr>
+                          <w:rFonts w:ascii="Sora" w:hAnsi="Sora" w:cs="Sora"/>
+                          <w:b/>
+                          <w:color w:val="404040" w:themeColor="text1" w:themeTint="BF"/>
+                          <w:sz w:val="20"/>
+                          <w:szCs w:val="20"/>
+                          <w:lang w:val="es-ES"/>
+                          <w14:textOutline w14:w="9525" w14:cap="rnd" w14:cmpd="sng" w14:algn="ctr">
+                            <w14:noFill/>
+                            <w14:prstDash w14:val="solid"/>
+                            <w14:bevel/>
+                          </w14:textOutline>
+                        </w:rPr>
+                      </w:pPr>
+                      <w:r>
+                        <w:rPr>
+                          <w:rFonts w:ascii="Sora" w:hAnsi="Sora" w:cs="Sora"/>
+                          <w:b/>
+                          <w:color w:val="404040" w:themeColor="text1" w:themeTint="BF"/>
+                          <w:sz w:val="20"/>
+                          <w:szCs w:val="20"/>
+                          <w:lang w:val="es-ES"/>
+                          <w14:textOutline w14:w="9525" w14:cap="rnd" w14:cmpd="sng" w14:algn="ctr">
+                            <w14:noFill/>
+                            <w14:prstDash w14:val="solid"/>
+                            <w14:bevel/>
+                          </w14:textOutline>
+                        </w:rPr>
+                        <w:t>Crefinex.com</w:t>
+                      </w:r>
+                    </w:p>
+                  </w:txbxContent>
+                </v:textbox>
+              </v:shape>
+            </w:pict>
+          </mc:Fallback>
+        </mc:AlternateContent>
+      </w:r>
+      <w:r>
+        <mc:AlternateContent>
+          <mc:Choice Requires="wps">
+            <w:drawing>
+              <wp:anchor distT="0" distB="0" distL="114300" distR="114300" simplePos="0" relativeHeight="251671552" behindDoc="0" locked="0" layoutInCell="1" allowOverlap="1" wp14:anchorId="4C575B37" wp14:editId="4E5338BA">
+                <wp:simplePos x="0" y="0"/>
+                <wp:positionH relativeFrom="column">
+                  <wp:posOffset>-88900</wp:posOffset>
+                </wp:positionH>
+                <wp:positionV relativeFrom="paragraph">
+                  <wp:posOffset>-618180</wp:posOffset>
+                </wp:positionV>
+                <wp:extent cx="2720898" cy="323385"/>
+                <wp:effectExtent l="0" t="0" r="0" b="635"/>
+                <wp:wrapNone/>
+                <wp:docPr id="2" name="Cuadro de texto 2"/>
+                <wp:cNvGraphicFramePr>
+                  <a:graphicFrameLocks xmlns:a="http://schemas.openxmlformats.org/drawingml/2006/main"/>
+                </wp:cNvGraphicFramePr>
+                <a:graphic xmlns:a="http://schemas.openxmlformats.org/drawingml/2006/main">
+                  <a:graphicData uri="http://schemas.microsoft.com/office/word/2010/wordprocessingShape">
+                    <wps:wsp>
+                      <wps:cNvSpPr txBox="1">
+                        <a:spLocks noChangeArrowheads="1"/>
+                      </wps:cNvSpPr>
+                      <wps:spPr bwMode="auto">
+                        <a:xfrm>
+                          <a:off x="0" y="0"/>
+                          <a:ext cx="2720898" cy="323385"/>
+                        </a:xfrm>
+                        <a:prstGeom prst="rect">
+                          <a:avLst/>
+                        </a:prstGeom>
+                        <a:noFill/>
+                        <a:ln w="9525">
+                          <a:noFill/>
+                          <a:miter lim="800000"/>
+                          <a:headEnd/>
+                          <a:tailEnd/>
+                        </a:ln>
+                      </wps:spPr>
+                      <wps:txbx>
+                        <w:txbxContent>
+                          <w:p>
+                            <w:pPr>
+                              <w:jc w:val="center"/>
+                              <w:rPr>
+                                <w:rFonts w:ascii="Sora" w:hAnsi="Sora" w:cs="Sora"/>
+                                <w:b/>
+                                <w:color w:val="7F7F7F" w:themeColor="text1" w:themeTint="80"/>
+                                <w:lang w:val="es-ES"/>
+                                <w14:textOutline w14:w="9525" w14:cap="rnd" w14:cmpd="sng" w14:algn="ctr">
+                                  <w14:noFill/>
+                                  <w14:prstDash w14:val="solid"/>
+                                  <w14:bevel/>
+                                </w14:textOutline>
+                              </w:rPr>
+                            </w:pPr>
+                            <w:r>
+                              <w:rPr>
+                                <w:rFonts w:ascii="Sora" w:hAnsi="Sora" w:cs="Sora"/>
+                                <w:b/>
+                                <w:color w:val="7F7F7F" w:themeColor="text1" w:themeTint="80"/>
+                                <w:lang w:val="es-ES"/>
+                                <w14:textOutline w14:w="9525" w14:cap="rnd" w14:cmpd="sng" w14:algn="ctr">
+                                  <w14:noFill/>
+                                  <w14:prstDash w14:val="solid"/>
+                                  <w14:bevel/>
+                                </w14:textOutline>
+                              </w:rPr>
+                              <w:t>Coordinadora Administrativa</w:t>
+                            </w:r>
+                          </w:p>
+                        </w:txbxContent>
+                      </wps:txbx>
+                      <wps:bodyPr rot="0" vert="horz" wrap="square" lIns="91440" tIns="45720" rIns="91440" bIns="45720" anchor="ctr" anchorCtr="0">
+                        <a:noAutofit/>
+                      </wps:bodyPr>
+                    </wps:wsp>
+                  </a:graphicData>
+                </a:graphic>
+                <wp14:sizeRelH relativeFrom="margin">
+                  <wp14:pctWidth>0</wp14:pctWidth>
+                </wp14:sizeRelH>
+                <wp14:sizeRelV relativeFrom="margin">
+                  <wp14:pctHeight>0</wp14:pctHeight>
+                </wp14:sizeRelV>
+              </wp:anchor>
+            </w:drawing>
+          </mc:Choice>
+          <mc:Fallback>
+            <w:pict>
+              <v:shape id="_x0000_s1032" type="#_x0000_t202" style="position:absolute;margin-left:-7pt;margin-top:-48.7pt;width:214.25pt;height:25.45pt;z-index:251671552;visibility:visible;mso-wrap-style:square;mso-width-percent:0;mso-height-percent:0;mso-wrap-distance-left:9pt;mso-wrap-distance-top:0;mso-wrap-distance-right:9pt;mso-wrap-distance-bottom:0;mso-position-horizontal:absolute;mso-position-horizontal-relative:text;mso-position-vertical:absolute;mso-position-vertical-relative:text;mso-width-percent:0;mso-height-percent:0;mso-width-relative:margin;mso-height-relative:margin;v-text-anchor:middle" o:gfxdata="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" filled="f" stroked="f">
+                <v:textbox>
+                  <w:txbxContent>
+                    <w:p>
+                      <w:pPr>
+                        <w:jc w:val="center"/>
+                        <w:rPr>
+                          <w:rFonts w:ascii="Sora" w:hAnsi="Sora" w:cs="Sora"/>
+                          <w:b/>
+                          <w:color w:val="7F7F7F" w:themeColor="text1" w:themeTint="80"/>
+                          <w:lang w:val="es-ES"/>
+                          <w14:textOutline w14:w="9525" w14:cap="rnd" w14:cmpd="sng" w14:algn="ctr">
+                            <w14:noFill/>
+                            <w14:prstDash w14:val="solid"/>
+                            <w14:bevel/>
+                          </w14:textOutline>
+                        </w:rPr>
+                      </w:pPr>
+                      <w:r>
+                        <w:rPr>
+                          <w:rFonts w:ascii="Sora" w:hAnsi="Sora" w:cs="Sora"/>
+                          <w:b/>
+                          <w:color w:val="7F7F7F" w:themeColor="text1" w:themeTint="80"/>
+                          <w:lang w:val="es-ES"/>
+                          <w14:textOutline w14:w="9525" w14:cap="rnd" w14:cmpd="sng" w14:algn="ctr">
+                            <w14:noFill/>
+                            <w14:prstDash w14:val="solid"/>
+                            <w14:bevel/>
+                          </w14:textOutline>
+                        </w:rPr>
+                        <w:t>Coordinadora Administrativa</w:t>
+                      </w:r>
+                    </w:p>
+                  </w:txbxContent>
+                </v:textbox>
+              </v:shape>
+            </w:pict>
+          </mc:Fallback>
+        </mc:AlternateContent>
+      </w:r>
+      <w:r>
+        <w:rPr>
+          <w:noProof/>
+          <w:lang w:eastAsia="es-VE"/>
+        </w:rPr>
+        <mc:AlternateContent>
+          <mc:Choice Requires="wps">
+            <w:drawing>
+              <wp:anchor distT="0" distB="0" distL="114300" distR="114300" simplePos="0" relativeHeight="251661312" behindDoc="0" locked="0" layoutInCell="1" allowOverlap="1" wp14:anchorId="707E411D" wp14:editId="3694E04F">
                 <wp:simplePos x="0" y="0"/>
                 <wp:positionH relativeFrom="column">
                   <wp:posOffset>-174625</wp:posOffset>
@@ -246,11 +1494,7 @@
           </mc:Choice>
           <mc:Fallback>
             <w:pict>
-              <v:shapetype id="_x0000_t202" coordsize="21600,21600" o:spt="202" path="m,l,21600r21600,l21600,xe">
-                <v:stroke joinstyle="miter"/>
-                <v:path gradientshapeok="t" o:connecttype="rect"/>
-              </v:shapetype>
-              <v:shape id="Cuadro de texto 2" o:spid="_x0000_s1026" type="#_x0000_t202" style="position:absolute;margin-left:-13.75pt;margin-top:-318.35pt;width:697.1pt;height:110.55pt;z-index:251661312;visibility:visible;mso-wrap-style:square;mso-width-percent:0;mso-height-percent:200;mso-wrap-distance-left:9pt;mso-wrap-distance-top:0;mso-wrap-distance-right:9pt;mso-wrap-distance-bottom:0;mso-position-horizontal:absolute;mso-position-horizontal-relative:text;mso-position-vertical:absolute;mso-position-vertical-relative:text;mso-width-percent:0;mso-height-percent:200;mso-width-relative:margin;mso-height-relative:margin;v-text-anchor:middle" o:gfxdata="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" filled="f" stroked="f">
+              <v:shape id="_x0000_s1033" type="#_x0000_t202" style="position:absolute;margin-left:-13.75pt;margin-top:-318.35pt;width:697.1pt;height:110.55pt;z-index:251661312;visibility:visible;mso-wrap-style:square;mso-width-percent:0;mso-height-percent:200;mso-wrap-distance-left:9pt;mso-wrap-distance-top:0;mso-wrap-distance-right:9pt;mso-wrap-distance-bottom:0;mso-position-horizontal:absolute;mso-position-horizontal-relative:text;mso-position-vertical:absolute;mso-position-vertical-relative:text;mso-width-percent:0;mso-height-percent:200;mso-width-relative:margin;mso-height-relative:margin;v-text-anchor:middle" o:gfxdata="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" filled="f" stroked="f">
                 <v:textbox style="mso-fit-shape-to-text:t">
                   <w:txbxContent>
                     <w:p>
@@ -445,253 +1689,7 @@
         <mc:AlternateContent>
           <mc:Choice Requires="wps">
             <w:drawing>
-              <wp:anchor distT="0" distB="0" distL="114300" distR="114300" simplePos="0" relativeHeight="251663360" behindDoc="0" locked="0" layoutInCell="1" allowOverlap="1" wp14:anchorId="18728249" wp14:editId="7BFCF512">
-                <wp:simplePos x="0" y="0"/>
-                <wp:positionH relativeFrom="column">
-                  <wp:posOffset>-174625</wp:posOffset>
-                </wp:positionH>
-                <wp:positionV relativeFrom="paragraph">
-                  <wp:posOffset>-2669819</wp:posOffset>
-                </wp:positionV>
-                <wp:extent cx="8619893" cy="1403985"/>
-                <wp:effectExtent l="0" t="0" r="0" b="0"/>
-                <wp:wrapNone/>
-                <wp:docPr id="5" name="Cuadro de texto 2"/>
-                <wp:cNvGraphicFramePr>
-                  <a:graphicFrameLocks xmlns:a="http://schemas.openxmlformats.org/drawingml/2006/main"/>
-                </wp:cNvGraphicFramePr>
-                <a:graphic xmlns:a="http://schemas.openxmlformats.org/drawingml/2006/main">
-                  <a:graphicData uri="http://schemas.microsoft.com/office/word/2010/wordprocessingShape">
-                    <wps:wsp>
-                      <wps:cNvSpPr txBox="1">
-                        <a:spLocks noChangeArrowheads="1"/>
-                      </wps:cNvSpPr>
-                      <wps:spPr bwMode="auto">
-                        <a:xfrm>
-                          <a:off x="0" y="0"/>
-                          <a:ext cx="8619893" cy="1403985"/>
-                        </a:xfrm>
-                        <a:prstGeom prst="rect">
-                          <a:avLst/>
-                        </a:prstGeom>
-                        <a:noFill/>
-                        <a:ln w="9525">
-                          <a:noFill/>
-                          <a:miter lim="800000"/>
-                          <a:headEnd/>
-                          <a:tailEnd/>
-                        </a:ln>
-                      </wps:spPr>
-                      <wps:txbx>
-                        <w:txbxContent>
-                          <w:p>
-                            <w:pPr>
-                              <w:spacing w:after="0" w:line="228" w:lineRule="auto"/>
-                              <w:jc w:val="center"/>
-                              <w:rPr>
-                                <w:rFonts w:ascii="Tangerine" w:hAnsi="Tangerine"/>
-                                <w:b/>
-                                <w:color w:val="404040" w:themeColor="text1" w:themeTint="BF"/>
-                                <w:sz w:val="72"/>
-                                <w:szCs w:val="72"/>
-                                <w14:textOutline w14:w="9525" w14:cap="rnd" w14:cmpd="sng" w14:algn="ctr">
-                                  <w14:solidFill>
-                                    <w14:schemeClr w14:val="tx1">
-                                      <w14:lumMod w14:val="75000"/>
-                                      <w14:lumOff w14:val="25000"/>
-                                    </w14:schemeClr>
-                                  </w14:solidFill>
-                                  <w14:prstDash w14:val="solid"/>
-                                  <w14:bevel/>
-                                </w14:textOutline>
-                              </w:rPr>
-                            </w:pPr>
-                            <w:r>
-                              <w:rPr>
-                                <w:rFonts w:ascii="Tangerine" w:hAnsi="Tangerine"/>
-                                <w:b/>
-                                <w:color w:val="404040" w:themeColor="text1" w:themeTint="BF"/>
-                                <w:sz w:val="72"/>
-                                <w:szCs w:val="72"/>
-                                <w14:textOutline w14:w="9525" w14:cap="rnd" w14:cmpd="sng" w14:algn="ctr">
-                                  <w14:solidFill>
-                                    <w14:schemeClr w14:val="tx1">
-                                      <w14:lumMod w14:val="75000"/>
-                                      <w14:lumOff w14:val="25000"/>
-                                    </w14:schemeClr>
-                                  </w14:solidFill>
-                                  <w14:prstDash w14:val="solid"/>
-                                  <w14:bevel/>
-                                </w14:textOutline>
-                              </w:rPr>
-                              <w:t>+++</w:t>
-                            </w:r>
-                            <w:proofErr w:type="spellStart"/>
-                            <w:r>
-                              <w:rPr>
-                                <w:rFonts w:ascii="Tangerine" w:hAnsi="Tangerine"/>
-                                <w:b/>
-                                <w:color w:val="404040" w:themeColor="text1" w:themeTint="BF"/>
-                                <w:sz w:val="72"/>
-                                <w:szCs w:val="72"/>
-                                <w14:textOutline w14:w="9525" w14:cap="rnd" w14:cmpd="sng" w14:algn="ctr">
-                                  <w14:solidFill>
-                                    <w14:schemeClr w14:val="tx1">
-                                      <w14:lumMod w14:val="75000"/>
-                                      <w14:lumOff w14:val="25000"/>
-                                    </w14:schemeClr>
-                                  </w14:solidFill>
-                                  <w14:prstDash w14:val="solid"/>
-                                  <w14:bevel/>
-                                </w14:textOutline>
-                              </w:rPr>
-                              <w:t>nombre_nivel</w:t>
-                            </w:r>
-                            <w:proofErr w:type="spellEnd"/>
-                            <w:r>
-                              <w:rPr>
-                                <w:rFonts w:ascii="Tangerine" w:hAnsi="Tangerine"/>
-                                <w:b/>
-                                <w:color w:val="404040" w:themeColor="text1" w:themeTint="BF"/>
-                                <w:sz w:val="72"/>
-                                <w:szCs w:val="72"/>
-                                <w14:textOutline w14:w="9525" w14:cap="rnd" w14:cmpd="sng" w14:algn="ctr">
-                                  <w14:solidFill>
-                                    <w14:schemeClr w14:val="tx1">
-                                      <w14:lumMod w14:val="75000"/>
-                                      <w14:lumOff w14:val="25000"/>
-                                    </w14:schemeClr>
-                                  </w14:solidFill>
-                                  <w14:prstDash w14:val="solid"/>
-                                  <w14:bevel/>
-                                </w14:textOutline>
-                              </w:rPr>
-                              <w:t>+++</w:t>
-                            </w:r>
-                          </w:p>
-                        </w:txbxContent>
-                      </wps:txbx>
-                      <wps:bodyPr rot="0" vert="horz" wrap="square" lIns="91440" tIns="45720" rIns="91440" bIns="45720" anchor="ctr" anchorCtr="0">
-                        <a:spAutoFit/>
-                      </wps:bodyPr>
-                    </wps:wsp>
-                  </a:graphicData>
-                </a:graphic>
-                <wp14:sizeRelH relativeFrom="margin">
-                  <wp14:pctWidth>0</wp14:pctWidth>
-                </wp14:sizeRelH>
-                <wp14:sizeRelV relativeFrom="margin">
-                  <wp14:pctHeight>20000</wp14:pctHeight>
-                </wp14:sizeRelV>
-              </wp:anchor>
-            </w:drawing>
-          </mc:Choice>
-          <mc:Fallback>
-            <w:pict>
-              <v:shape id="_x0000_s1027" type="#_x0000_t202" style="position:absolute;margin-left:-13.75pt;margin-top:-210.2pt;width:678.75pt;height:110.55pt;z-index:251663360;visibility:visible;mso-wrap-style:square;mso-width-percent:0;mso-height-percent:200;mso-wrap-distance-left:9pt;mso-wrap-distance-top:0;mso-wrap-distance-right:9pt;mso-wrap-distance-bottom:0;mso-position-horizontal:absolute;mso-position-horizontal-relative:text;mso-position-vertical:absolute;mso-position-vertical-relative:text;mso-width-percent:0;mso-height-percent:200;mso-width-relative:margin;mso-height-relative:margin;v-text-anchor:middle" o:gfxdata="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" filled="f" stroked="f">
-                <v:textbox style="mso-fit-shape-to-text:t">
-                  <w:txbxContent>
-                    <w:p>
-                      <w:pPr>
-                        <w:spacing w:after="0" w:line="228" w:lineRule="auto"/>
-                        <w:jc w:val="center"/>
-                        <w:rPr>
-                          <w:rFonts w:ascii="Tangerine" w:hAnsi="Tangerine"/>
-                          <w:b/>
-                          <w:color w:val="404040" w:themeColor="text1" w:themeTint="BF"/>
-                          <w:sz w:val="72"/>
-                          <w:szCs w:val="72"/>
-                          <w14:textOutline w14:w="9525" w14:cap="rnd" w14:cmpd="sng" w14:algn="ctr">
-                            <w14:solidFill>
-                              <w14:schemeClr w14:val="tx1">
-                                <w14:lumMod w14:val="75000"/>
-                                <w14:lumOff w14:val="25000"/>
-                              </w14:schemeClr>
-                            </w14:solidFill>
-                            <w14:prstDash w14:val="solid"/>
-                            <w14:bevel/>
-                          </w14:textOutline>
-                        </w:rPr>
-                      </w:pPr>
-                      <w:r>
-                        <w:rPr>
-                          <w:rFonts w:ascii="Tangerine" w:hAnsi="Tangerine"/>
-                          <w:b/>
-                          <w:color w:val="404040" w:themeColor="text1" w:themeTint="BF"/>
-                          <w:sz w:val="72"/>
-                          <w:szCs w:val="72"/>
-                          <w14:textOutline w14:w="9525" w14:cap="rnd" w14:cmpd="sng" w14:algn="ctr">
-                            <w14:solidFill>
-                              <w14:schemeClr w14:val="tx1">
-                                <w14:lumMod w14:val="75000"/>
-                                <w14:lumOff w14:val="25000"/>
-                              </w14:schemeClr>
-                            </w14:solidFill>
-                            <w14:prstDash w14:val="solid"/>
-                            <w14:bevel/>
-                          </w14:textOutline>
-                        </w:rPr>
-                        <w:t>+++</w:t>
-                      </w:r>
-                      <w:proofErr w:type="spellStart"/>
-                      <w:r>
-                        <w:rPr>
-                          <w:rFonts w:ascii="Tangerine" w:hAnsi="Tangerine"/>
-                          <w:b/>
-                          <w:color w:val="404040" w:themeColor="text1" w:themeTint="BF"/>
-                          <w:sz w:val="72"/>
-                          <w:szCs w:val="72"/>
-                          <w14:textOutline w14:w="9525" w14:cap="rnd" w14:cmpd="sng" w14:algn="ctr">
-                            <w14:solidFill>
-                              <w14:schemeClr w14:val="tx1">
-                                <w14:lumMod w14:val="75000"/>
-                                <w14:lumOff w14:val="25000"/>
-                              </w14:schemeClr>
-                            </w14:solidFill>
-                            <w14:prstDash w14:val="solid"/>
-                            <w14:bevel/>
-                          </w14:textOutline>
-                        </w:rPr>
-                        <w:t>nombre_nivel</w:t>
-                      </w:r>
-                      <w:proofErr w:type="spellEnd"/>
-                      <w:r>
-                        <w:rPr>
-                          <w:rFonts w:ascii="Tangerine" w:hAnsi="Tangerine"/>
-                          <w:b/>
-                          <w:color w:val="404040" w:themeColor="text1" w:themeTint="BF"/>
-                          <w:sz w:val="72"/>
-                          <w:szCs w:val="72"/>
-                          <w14:textOutline w14:w="9525" w14:cap="rnd" w14:cmpd="sng" w14:algn="ctr">
-                            <w14:solidFill>
-                              <w14:schemeClr w14:val="tx1">
-                                <w14:lumMod w14:val="75000"/>
-                                <w14:lumOff w14:val="25000"/>
-                              </w14:schemeClr>
-                            </w14:solidFill>
-                            <w14:prstDash w14:val="solid"/>
-                            <w14:bevel/>
-                          </w14:textOutline>
-                        </w:rPr>
-                        <w:t>+++</w:t>
-                      </w:r>
-                    </w:p>
-                  </w:txbxContent>
-                </v:textbox>
-              </v:shape>
-            </w:pict>
-          </mc:Fallback>
-        </mc:AlternateContent>
-      </w:r>
-      <w:r>
-        <w:rPr>
-          <w:noProof/>
-          <w:lang w:eastAsia="es-VE"/>
-        </w:rPr>
-        <mc:AlternateContent>
-          <mc:Choice Requires="wps">
-            <w:drawing>
-              <wp:anchor distT="0" distB="0" distL="114300" distR="114300" simplePos="0" relativeHeight="251667456" behindDoc="0" locked="0" layoutInCell="1" allowOverlap="1" wp14:anchorId="77F98896" wp14:editId="3AF9ED1C">
+              <wp:anchor distT="0" distB="0" distL="114300" distR="114300" simplePos="0" relativeHeight="251667456" behindDoc="0" locked="0" layoutInCell="1" allowOverlap="1" wp14:anchorId="086E0A66" wp14:editId="00919A6A">
                 <wp:simplePos x="0" y="0"/>
                 <wp:positionH relativeFrom="column">
                   <wp:posOffset>10284</wp:posOffset>
@@ -849,11 +1847,7 @@
           </mc:Choice>
           <mc:Fallback>
             <w:pict>
-              <v:shapetype id="_x0000_t202" coordsize="21600,21600" o:spt="202" path="m,l,21600r21600,l21600,xe">
-                <v:stroke joinstyle="miter"/>
-                <v:path gradientshapeok="t" o:connecttype="rect"/>
-              </v:shapetype>
-              <v:shape id="Cuadro de texto 2" o:spid="_x0000_s1026" type="#_x0000_t202" style="position:absolute;margin-left:.8pt;margin-top:-141.85pt;width:649.75pt;height:52.65pt;z-index:251667456;visibility:visible;mso-wrap-style:square;mso-width-percent:0;mso-height-percent:0;mso-wrap-distance-left:9pt;mso-wrap-distance-top:0;mso-wrap-distance-right:9pt;mso-wrap-distance-bottom:0;mso-position-horizontal:absolute;mso-position-horizontal-relative:text;mso-position-vertical:absolute;mso-position-vertical-relative:text;mso-width-percent:0;mso-height-percent:0;mso-width-relative:margin;mso-height-relative:margin;v-text-anchor:middle" o:gfxdata="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" filled="f" stroked="f">
+              <v:shape id="_x0000_s1034" type="#_x0000_t202" style="position:absolute;margin-left:.8pt;margin-top:-141.85pt;width:649.75pt;height:52.65pt;z-index:251667456;visibility:visible;mso-wrap-style:square;mso-width-percent:0;mso-height-percent:0;mso-wrap-distance-left:9pt;mso-wrap-distance-top:0;mso-wrap-distance-right:9pt;mso-wrap-distance-bottom:0;mso-position-horizontal:absolute;mso-position-horizontal-relative:text;mso-position-vertical:absolute;mso-position-vertical-relative:text;mso-width-percent:0;mso-height-percent:0;mso-width-relative:margin;mso-height-relative:margin;v-text-anchor:middle" o:gfxdata="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" filled="f" stroked="f">
                 <v:textbox>
                   <w:txbxContent>
                     <w:p>
@@ -939,8 +1933,6 @@
                         </w:rPr>
                         <w:t>+++</w:t>
                       </w:r>
-                      <w:bookmarkStart w:id="1" w:name="_GoBack"/>
-                      <w:bookmarkEnd w:id="1"/>
                       <w:r>
                         <w:rPr>
                           <w:rFonts w:ascii="Sora" w:hAnsi="Sora" w:cs="Sora"/>
@@ -973,7 +1965,7 @@
         <mc:AlternateContent>
           <mc:Choice Requires="wps">
             <w:drawing>
-              <wp:anchor distT="0" distB="0" distL="114300" distR="114300" simplePos="0" relativeHeight="251665408" behindDoc="0" locked="0" layoutInCell="1" allowOverlap="1" wp14:anchorId="210A2683" wp14:editId="1D74332D">
+              <wp:anchor distT="0" distB="0" distL="114300" distR="114300" simplePos="0" relativeHeight="251665408" behindDoc="0" locked="0" layoutInCell="1" allowOverlap="1" wp14:anchorId="6CDD8030" wp14:editId="088BADAC">
                 <wp:simplePos x="0" y="0"/>
                 <wp:positionH relativeFrom="column">
                   <wp:posOffset>14605</wp:posOffset>
@@ -1065,7 +2057,7 @@
           </mc:Choice>
           <mc:Fallback>
             <w:pict>
-              <v:shape id="_x0000_s1029" type="#_x0000_t202" style="position:absolute;margin-left:1.15pt;margin-top:-248.65pt;width:649.75pt;height:52.7pt;z-index:251665408;visibility:visible;mso-wrap-style:square;mso-width-percent:0;mso-height-percent:0;mso-wrap-distance-left:9pt;mso-wrap-distance-top:0;mso-wrap-distance-right:9pt;mso-wrap-distance-bottom:0;mso-position-horizontal:absolute;mso-position-horizontal-relative:text;mso-position-vertical:absolute;mso-position-vertical-relative:text;mso-width-percent:0;mso-height-percent:0;mso-width-relative:margin;mso-height-relative:margin;v-text-anchor:middle" o:gfxdata="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" filled="f" stroked="f">
+              <v:shape id="_x0000_s1035" type="#_x0000_t202" style="position:absolute;margin-left:1.15pt;margin-top:-248.65pt;width:649.75pt;height:52.7pt;z-index:251665408;visibility:visible;mso-wrap-style:square;mso-width-percent:0;mso-height-percent:0;mso-wrap-distance-left:9pt;mso-wrap-distance-top:0;mso-wrap-distance-right:9pt;mso-wrap-distance-bottom:0;mso-position-horizontal:absolute;mso-position-horizontal-relative:text;mso-position-vertical:absolute;mso-position-vertical-relative:text;mso-width-percent:0;mso-height-percent:0;mso-width-relative:margin;mso-height-relative:margin;v-text-anchor:middle" o:gfxdata="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" filled="f" stroked="f">
                 <v:textbox>
                   <w:txbxContent>
                     <w:p>
@@ -1109,7 +2101,6 @@
           </mc:Fallback>
         </mc:AlternateContent>
       </w:r>
-      <w:bookmarkStart w:id="0" w:name="_GoBack"/>
       <w:r>
         <w:rPr>
           <w:noProof/>
@@ -1140,11 +2131,12 @@
           </v:shape>
         </w:pict>
       </w:r>
-      <w:bookmarkEnd w:id="0"/>
       <w:proofErr w:type="gramStart"/>
       <w:r>
         <w:t>t</w:t>
       </w:r>
+      <w:bookmarkStart w:id="0" w:name="_GoBack"/>
+      <w:bookmarkEnd w:id="0"/>
       <w:proofErr w:type="gramEnd"/>
     </w:p>
     <w:sectPr>
@@ -1316,6 +2308,7 @@
   <w:style w:type="paragraph" w:default="1" w:styleId="Normal">
     <w:name w:val="Normal"/>
     <w:qFormat/>
+    <w:rsid w:val="0043669B"/>
   </w:style>
   <w:style w:type="character" w:default="1" w:styleId="Fuentedeprrafopredeter">
     <w:name w:val="Default Paragraph Font"/>
@@ -1536,6 +2529,7 @@
   <w:style w:type="paragraph" w:default="1" w:styleId="Normal">
     <w:name w:val="Normal"/>
     <w:qFormat/>
+    <w:rsid w:val="0043669B"/>
   </w:style>
   <w:style w:type="character" w:default="1" w:styleId="Fuentedeprrafopredeter">
     <w:name w:val="Default Paragraph Font"/>

</xml_diff>